<commit_message>
correct template: margins, font size, etc
</commit_message>
<xml_diff>
--- a/rctemplate.docx
+++ b/rctemplate.docx
@@ -1,6 +1,6 @@
 
 <file path=word/document.xml><?xml version="1.0" encoding="utf-8"?>
-<w:document xmlns:wpc="http://schemas.microsoft.com/office/word/2010/wordprocessingCanvas" xmlns:mc="http://schemas.openxmlformats.org/markup-compatibility/2006" xmlns:o="urn:schemas-microsoft-com:office:office" xmlns:r="http://schemas.openxmlformats.org/officeDocument/2006/relationships" xmlns:m="http://schemas.openxmlformats.org/officeDocument/2006/math" xmlns:v="urn:schemas-microsoft-com:vml" xmlns:wp14="http://schemas.microsoft.com/office/word/2010/wordprocessingDrawing" xmlns:wp="http://schemas.openxmlformats.org/drawingml/2006/wordprocessingDrawing" xmlns:w10="urn:schemas-microsoft-com:office:word" xmlns:w="http://schemas.openxmlformats.org/wordprocessingml/2006/main" xmlns:w14="http://schemas.microsoft.com/office/word/2010/wordml" xmlns:wpg="http://schemas.microsoft.com/office/word/2010/wordprocessingGroup" xmlns:wpi="http://schemas.microsoft.com/office/word/2010/wordprocessingInk" xmlns:wne="http://schemas.microsoft.com/office/word/2006/wordml" xmlns:wps="http://schemas.microsoft.com/office/word/2010/wordprocessingShape" mc:Ignorable="w14 wp14">
+<w:document xmlns:ve="http://schemas.openxmlformats.org/markup-compatibility/2006" xmlns:o="urn:schemas-microsoft-com:office:office" xmlns:r="http://schemas.openxmlformats.org/officeDocument/2006/relationships" xmlns:m="http://schemas.openxmlformats.org/officeDocument/2006/math" xmlns:v="urn:schemas-microsoft-com:vml" xmlns:wp="http://schemas.openxmlformats.org/drawingml/2006/wordprocessingDrawing" xmlns:w10="urn:schemas-microsoft-com:office:word" xmlns:w="http://schemas.openxmlformats.org/wordprocessingml/2006/main" xmlns:wne="http://schemas.microsoft.com/office/word/2006/wordml">
   <w:body>
     <w:p>
       <w:pPr>
@@ -59,9 +59,16 @@
         <w:rPr>
           <w:sz w:val="28"/>
           <w:szCs w:val="28"/>
+        </w:rPr>
+        <w:t>%%</w:t>
+      </w:r>
+      <w:r>
+        <w:rPr>
+          <w:sz w:val="28"/>
+          <w:szCs w:val="28"/>
           <w:lang w:val="en-US"/>
         </w:rPr>
-        <w:t>%%course</w:t>
+        <w:t>course</w:t>
       </w:r>
       <w:r>
         <w:rPr>
@@ -75,7 +82,6 @@
         <w:rPr>
           <w:sz w:val="28"/>
           <w:szCs w:val="28"/>
-          <w:lang w:val="en-US"/>
         </w:rPr>
         <w:t>%%</w:t>
       </w:r>
@@ -92,6 +98,7 @@
       <w:pPr>
         <w:jc w:val="center"/>
         <w:rPr>
+          <w:b/>
           <w:sz w:val="28"/>
           <w:szCs w:val="28"/>
           <w:lang w:val="uk-UA"/>
@@ -99,18 +106,9 @@
       </w:pPr>
       <w:bookmarkStart w:id="0" w:name="_GoBack"/>
       <w:bookmarkEnd w:id="0"/>
-    </w:p>
-    <w:p>
-      <w:pPr>
-        <w:jc w:val="center"/>
-        <w:rPr>
-          <w:sz w:val="28"/>
-          <w:szCs w:val="28"/>
-          <w:lang w:val="uk-UA"/>
-        </w:rPr>
-      </w:pPr>
       <w:r>
         <w:rPr>
+          <w:b/>
           <w:sz w:val="28"/>
           <w:szCs w:val="28"/>
           <w:lang w:val="uk-UA"/>
@@ -157,41 +155,23 @@
           <w:szCs w:val="28"/>
           <w:lang w:val="en-US"/>
         </w:rPr>
-        <w:t>%%</w:t>
+        <w:t>%%year</w:t>
       </w:r>
       <w:r>
         <w:rPr>
           <w:sz w:val="28"/>
           <w:szCs w:val="28"/>
-          <w:lang w:val="en-US"/>
-        </w:rPr>
-        <w:t>year</w:t>
-      </w:r>
-      <w:r>
-        <w:rPr>
-          <w:sz w:val="28"/>
-          <w:szCs w:val="28"/>
           <w:lang w:val="uk-UA"/>
         </w:rPr>
         <w:t xml:space="preserve"> року.</w:t>
       </w:r>
-    </w:p>
-    <w:p>
-      <w:pPr>
-        <w:jc w:val="center"/>
-        <w:rPr>
-          <w:sz w:val="28"/>
-          <w:szCs w:val="28"/>
-          <w:lang w:val="uk-UA"/>
-        </w:rPr>
-      </w:pPr>
     </w:p>
     <w:tbl>
       <w:tblPr>
         <w:tblStyle w:val="a3"/>
         <w:tblW w:w="9889" w:type="dxa"/>
         <w:tblLayout w:type="fixed"/>
-        <w:tblLook w:val="04A0" w:firstRow="1" w:lastRow="0" w:firstColumn="1" w:lastColumn="0" w:noHBand="0" w:noVBand="1"/>
+        <w:tblLook w:val="04A0"/>
       </w:tblPr>
       <w:tblGrid>
         <w:gridCol w:w="534"/>
@@ -289,7 +269,7 @@
       </w:tr>
       <w:tr>
         <w:trPr>
-          <w:trHeight w:val="322"/>
+          <w:trHeight w:val="342"/>
         </w:trPr>
         <w:tc>
           <w:tcPr>
@@ -327,6 +307,10 @@
           <w:tcPr>
             <w:tcW w:w="553" w:type="dxa"/>
             <w:vMerge w:val="restart"/>
+            <w:tcMar>
+              <w:left w:w="28" w:type="dxa"/>
+              <w:right w:w="28" w:type="dxa"/>
+            </w:tcMar>
             <w:textDirection w:val="btLr"/>
           </w:tcPr>
           <w:p>
@@ -362,6 +346,10 @@
           <w:tcPr>
             <w:tcW w:w="553" w:type="dxa"/>
             <w:vMerge w:val="restart"/>
+            <w:tcMar>
+              <w:left w:w="28" w:type="dxa"/>
+              <w:right w:w="28" w:type="dxa"/>
+            </w:tcMar>
             <w:textDirection w:val="btLr"/>
           </w:tcPr>
           <w:p>
@@ -397,6 +385,10 @@
           <w:tcPr>
             <w:tcW w:w="553" w:type="dxa"/>
             <w:vMerge w:val="restart"/>
+            <w:tcMar>
+              <w:left w:w="28" w:type="dxa"/>
+              <w:right w:w="28" w:type="dxa"/>
+            </w:tcMar>
             <w:textDirection w:val="btLr"/>
           </w:tcPr>
           <w:p>
@@ -432,6 +424,10 @@
           <w:tcPr>
             <w:tcW w:w="553" w:type="dxa"/>
             <w:vMerge w:val="restart"/>
+            <w:tcMar>
+              <w:left w:w="28" w:type="dxa"/>
+              <w:right w:w="28" w:type="dxa"/>
+            </w:tcMar>
             <w:textDirection w:val="btLr"/>
           </w:tcPr>
           <w:p>
@@ -467,6 +463,10 @@
           <w:tcPr>
             <w:tcW w:w="553" w:type="dxa"/>
             <w:vMerge w:val="restart"/>
+            <w:tcMar>
+              <w:left w:w="28" w:type="dxa"/>
+              <w:right w:w="28" w:type="dxa"/>
+            </w:tcMar>
             <w:textDirection w:val="btLr"/>
           </w:tcPr>
           <w:p>
@@ -502,6 +502,10 @@
           <w:tcPr>
             <w:tcW w:w="553" w:type="dxa"/>
             <w:vMerge w:val="restart"/>
+            <w:tcMar>
+              <w:left w:w="28" w:type="dxa"/>
+              <w:right w:w="28" w:type="dxa"/>
+            </w:tcMar>
             <w:textDirection w:val="btLr"/>
           </w:tcPr>
           <w:p>
@@ -537,6 +541,10 @@
           <w:tcPr>
             <w:tcW w:w="553" w:type="dxa"/>
             <w:vMerge w:val="restart"/>
+            <w:tcMar>
+              <w:left w:w="28" w:type="dxa"/>
+              <w:right w:w="28" w:type="dxa"/>
+            </w:tcMar>
             <w:textDirection w:val="btLr"/>
           </w:tcPr>
           <w:p>
@@ -572,6 +580,10 @@
           <w:tcPr>
             <w:tcW w:w="553" w:type="dxa"/>
             <w:vMerge w:val="restart"/>
+            <w:tcMar>
+              <w:left w:w="28" w:type="dxa"/>
+              <w:right w:w="28" w:type="dxa"/>
+            </w:tcMar>
             <w:textDirection w:val="btLr"/>
           </w:tcPr>
           <w:p>
@@ -607,6 +619,10 @@
           <w:tcPr>
             <w:tcW w:w="553" w:type="dxa"/>
             <w:vMerge w:val="restart"/>
+            <w:tcMar>
+              <w:left w:w="28" w:type="dxa"/>
+              <w:right w:w="28" w:type="dxa"/>
+            </w:tcMar>
             <w:textDirection w:val="btLr"/>
           </w:tcPr>
           <w:p>
@@ -642,6 +658,10 @@
           <w:tcPr>
             <w:tcW w:w="623" w:type="dxa"/>
             <w:vMerge w:val="restart"/>
+            <w:tcMar>
+              <w:left w:w="28" w:type="dxa"/>
+              <w:right w:w="28" w:type="dxa"/>
+            </w:tcMar>
             <w:textDirection w:val="btLr"/>
           </w:tcPr>
           <w:p>
@@ -1099,7 +1119,7 @@
       <w:tr>
         <w:trPr>
           <w:cantSplit/>
-          <w:trHeight w:val="2687"/>
+          <w:trHeight w:val="1751"/>
         </w:trPr>
         <w:tc>
           <w:tcPr>
@@ -1125,15 +1145,15 @@
             <w:pPr>
               <w:ind w:left="113" w:right="113"/>
               <w:rPr>
-                <w:sz w:val="28"/>
-                <w:szCs w:val="28"/>
-                <w:lang w:val="uk-UA"/>
-              </w:rPr>
-            </w:pPr>
-            <w:r>
-              <w:rPr>
-                <w:sz w:val="28"/>
-                <w:szCs w:val="28"/>
+                <w:sz w:val="24"/>
+                <w:szCs w:val="24"/>
+                <w:lang w:val="uk-UA"/>
+              </w:rPr>
+            </w:pPr>
+            <w:r>
+              <w:rPr>
+                <w:sz w:val="24"/>
+                <w:szCs w:val="24"/>
                 <w:lang w:val="uk-UA"/>
               </w:rPr>
               <w:t>Підпис</w:t>
@@ -1149,15 +1169,15 @@
             <w:pPr>
               <w:ind w:left="113" w:right="113"/>
               <w:rPr>
-                <w:sz w:val="28"/>
-                <w:szCs w:val="28"/>
-                <w:lang w:val="uk-UA"/>
-              </w:rPr>
-            </w:pPr>
-            <w:r>
-              <w:rPr>
-                <w:sz w:val="28"/>
-                <w:szCs w:val="28"/>
+                <w:sz w:val="24"/>
+                <w:szCs w:val="24"/>
+                <w:lang w:val="uk-UA"/>
+              </w:rPr>
+            </w:pPr>
+            <w:r>
+              <w:rPr>
+                <w:sz w:val="24"/>
+                <w:szCs w:val="24"/>
                 <w:lang w:val="uk-UA"/>
               </w:rPr>
               <w:t>Підпис</w:t>
@@ -1173,15 +1193,15 @@
             <w:pPr>
               <w:ind w:left="113" w:right="113"/>
               <w:rPr>
-                <w:sz w:val="28"/>
-                <w:szCs w:val="28"/>
-                <w:lang w:val="uk-UA"/>
-              </w:rPr>
-            </w:pPr>
-            <w:r>
-              <w:rPr>
-                <w:sz w:val="28"/>
-                <w:szCs w:val="28"/>
+                <w:sz w:val="24"/>
+                <w:szCs w:val="24"/>
+                <w:lang w:val="uk-UA"/>
+              </w:rPr>
+            </w:pPr>
+            <w:r>
+              <w:rPr>
+                <w:sz w:val="24"/>
+                <w:szCs w:val="24"/>
                 <w:lang w:val="uk-UA"/>
               </w:rPr>
               <w:t>Підпис</w:t>
@@ -1197,15 +1217,15 @@
             <w:pPr>
               <w:ind w:left="113" w:right="113"/>
               <w:rPr>
-                <w:sz w:val="28"/>
-                <w:szCs w:val="28"/>
-                <w:lang w:val="uk-UA"/>
-              </w:rPr>
-            </w:pPr>
-            <w:r>
-              <w:rPr>
-                <w:sz w:val="28"/>
-                <w:szCs w:val="28"/>
+                <w:sz w:val="24"/>
+                <w:szCs w:val="24"/>
+                <w:lang w:val="uk-UA"/>
+              </w:rPr>
+            </w:pPr>
+            <w:r>
+              <w:rPr>
+                <w:sz w:val="24"/>
+                <w:szCs w:val="24"/>
                 <w:lang w:val="uk-UA"/>
               </w:rPr>
               <w:t>Підпис</w:t>
@@ -1221,15 +1241,15 @@
             <w:pPr>
               <w:ind w:left="113" w:right="113"/>
               <w:rPr>
-                <w:sz w:val="28"/>
-                <w:szCs w:val="28"/>
-                <w:lang w:val="uk-UA"/>
-              </w:rPr>
-            </w:pPr>
-            <w:r>
-              <w:rPr>
-                <w:sz w:val="28"/>
-                <w:szCs w:val="28"/>
+                <w:sz w:val="24"/>
+                <w:szCs w:val="24"/>
+                <w:lang w:val="uk-UA"/>
+              </w:rPr>
+            </w:pPr>
+            <w:r>
+              <w:rPr>
+                <w:sz w:val="24"/>
+                <w:szCs w:val="24"/>
                 <w:lang w:val="uk-UA"/>
               </w:rPr>
               <w:t>Підпис</w:t>
@@ -1245,15 +1265,15 @@
             <w:pPr>
               <w:ind w:left="113" w:right="113"/>
               <w:rPr>
-                <w:sz w:val="28"/>
-                <w:szCs w:val="28"/>
-                <w:lang w:val="uk-UA"/>
-              </w:rPr>
-            </w:pPr>
-            <w:r>
-              <w:rPr>
-                <w:sz w:val="28"/>
-                <w:szCs w:val="28"/>
+                <w:sz w:val="24"/>
+                <w:szCs w:val="24"/>
+                <w:lang w:val="uk-UA"/>
+              </w:rPr>
+            </w:pPr>
+            <w:r>
+              <w:rPr>
+                <w:sz w:val="24"/>
+                <w:szCs w:val="24"/>
                 <w:lang w:val="uk-UA"/>
               </w:rPr>
               <w:t>Підпис</w:t>
@@ -1269,15 +1289,15 @@
             <w:pPr>
               <w:ind w:left="113" w:right="113"/>
               <w:rPr>
-                <w:sz w:val="28"/>
-                <w:szCs w:val="28"/>
-                <w:lang w:val="uk-UA"/>
-              </w:rPr>
-            </w:pPr>
-            <w:r>
-              <w:rPr>
-                <w:sz w:val="28"/>
-                <w:szCs w:val="28"/>
+                <w:sz w:val="24"/>
+                <w:szCs w:val="24"/>
+                <w:lang w:val="uk-UA"/>
+              </w:rPr>
+            </w:pPr>
+            <w:r>
+              <w:rPr>
+                <w:sz w:val="24"/>
+                <w:szCs w:val="24"/>
                 <w:lang w:val="uk-UA"/>
               </w:rPr>
               <w:t>Підпис</w:t>
@@ -1293,15 +1313,15 @@
             <w:pPr>
               <w:ind w:left="113" w:right="113"/>
               <w:rPr>
-                <w:sz w:val="28"/>
-                <w:szCs w:val="28"/>
-                <w:lang w:val="uk-UA"/>
-              </w:rPr>
-            </w:pPr>
-            <w:r>
-              <w:rPr>
-                <w:sz w:val="28"/>
-                <w:szCs w:val="28"/>
+                <w:sz w:val="24"/>
+                <w:szCs w:val="24"/>
+                <w:lang w:val="uk-UA"/>
+              </w:rPr>
+            </w:pPr>
+            <w:r>
+              <w:rPr>
+                <w:sz w:val="24"/>
+                <w:szCs w:val="24"/>
                 <w:lang w:val="uk-UA"/>
               </w:rPr>
               <w:t>Підпис</w:t>
@@ -1317,15 +1337,15 @@
             <w:pPr>
               <w:ind w:left="113" w:right="113"/>
               <w:rPr>
-                <w:sz w:val="28"/>
-                <w:szCs w:val="28"/>
-                <w:lang w:val="uk-UA"/>
-              </w:rPr>
-            </w:pPr>
-            <w:r>
-              <w:rPr>
-                <w:sz w:val="28"/>
-                <w:szCs w:val="28"/>
+                <w:sz w:val="24"/>
+                <w:szCs w:val="24"/>
+                <w:lang w:val="uk-UA"/>
+              </w:rPr>
+            </w:pPr>
+            <w:r>
+              <w:rPr>
+                <w:sz w:val="24"/>
+                <w:szCs w:val="24"/>
                 <w:lang w:val="uk-UA"/>
               </w:rPr>
               <w:t>Підпис</w:t>
@@ -1341,15 +1361,15 @@
             <w:pPr>
               <w:ind w:left="113" w:right="113"/>
               <w:rPr>
-                <w:sz w:val="28"/>
-                <w:szCs w:val="28"/>
-                <w:lang w:val="uk-UA"/>
-              </w:rPr>
-            </w:pPr>
-            <w:r>
-              <w:rPr>
-                <w:sz w:val="28"/>
-                <w:szCs w:val="28"/>
+                <w:sz w:val="24"/>
+                <w:szCs w:val="24"/>
+                <w:lang w:val="uk-UA"/>
+              </w:rPr>
+            </w:pPr>
+            <w:r>
+              <w:rPr>
+                <w:sz w:val="24"/>
+                <w:szCs w:val="24"/>
                 <w:lang w:val="uk-UA"/>
               </w:rPr>
               <w:t>Підпис</w:t>
@@ -1378,6 +1398,68 @@
     </w:p>
     <w:p>
       <w:pPr>
+        <w:ind w:firstLine="567"/>
+        <w:rPr>
+          <w:sz w:val="28"/>
+          <w:szCs w:val="28"/>
+          <w:lang w:val="uk-UA"/>
+        </w:rPr>
+      </w:pPr>
+      <w:r>
+        <w:rPr>
+          <w:sz w:val="28"/>
+          <w:szCs w:val="28"/>
+          <w:lang w:val="uk-UA"/>
+        </w:rPr>
+        <w:t xml:space="preserve">Декан </w:t>
+      </w:r>
+      <w:r>
+        <w:rPr>
+          <w:sz w:val="28"/>
+          <w:szCs w:val="28"/>
+          <w:lang w:val="uk-UA"/>
+        </w:rPr>
+        <w:tab/>
+      </w:r>
+      <w:r>
+        <w:rPr>
+          <w:sz w:val="28"/>
+          <w:szCs w:val="28"/>
+          <w:lang w:val="uk-UA"/>
+        </w:rPr>
+        <w:tab/>
+        <w:t>______________</w:t>
+      </w:r>
+      <w:r>
+        <w:rPr>
+          <w:sz w:val="28"/>
+          <w:szCs w:val="28"/>
+          <w:lang w:val="uk-UA"/>
+        </w:rPr>
+        <w:tab/>
+      </w:r>
+      <w:r>
+        <w:rPr>
+          <w:sz w:val="28"/>
+          <w:szCs w:val="28"/>
+          <w:lang w:val="uk-UA"/>
+        </w:rPr>
+        <w:tab/>
+        <w:t>І.Б.</w:t>
+      </w:r>
+      <w:proofErr w:type="spellStart"/>
+      <w:r>
+        <w:rPr>
+          <w:sz w:val="28"/>
+          <w:szCs w:val="28"/>
+          <w:lang w:val="uk-UA"/>
+        </w:rPr>
+        <w:t>Трегубенко</w:t>
+      </w:r>
+      <w:proofErr w:type="spellEnd"/>
+    </w:p>
+    <w:p>
+      <w:pPr>
         <w:jc w:val="center"/>
         <w:rPr>
           <w:sz w:val="28"/>
@@ -1388,7 +1470,7 @@
     </w:p>
     <w:sectPr>
       <w:pgSz w:w="11906" w:h="16838"/>
-      <w:pgMar w:top="1134" w:right="850" w:bottom="1134" w:left="1701" w:header="708" w:footer="708" w:gutter="0"/>
+      <w:pgMar w:top="851" w:right="851" w:bottom="1021" w:left="1701" w:header="709" w:footer="709" w:gutter="0"/>
       <w:cols w:space="708"/>
       <w:docGrid w:linePitch="360"/>
     </w:sectPr>
@@ -1397,14 +1479,14 @@
 </file>
 
 <file path=word/styles.xml><?xml version="1.0" encoding="utf-8"?>
-<w:styles xmlns:mc="http://schemas.openxmlformats.org/markup-compatibility/2006" xmlns:r="http://schemas.openxmlformats.org/officeDocument/2006/relationships" xmlns:w="http://schemas.openxmlformats.org/wordprocessingml/2006/main" xmlns:w14="http://schemas.microsoft.com/office/word/2010/wordml" mc:Ignorable="w14">
+<w:styles xmlns:r="http://schemas.openxmlformats.org/officeDocument/2006/relationships" xmlns:w="http://schemas.openxmlformats.org/wordprocessingml/2006/main">
   <w:docDefaults>
     <w:rPrDefault>
       <w:rPr>
         <w:rFonts w:asciiTheme="minorHAnsi" w:eastAsiaTheme="minorHAnsi" w:hAnsiTheme="minorHAnsi" w:cstheme="minorBidi"/>
         <w:sz w:val="22"/>
         <w:szCs w:val="22"/>
-        <w:lang w:eastAsia="en-US" w:bidi="ar-SA"/>
+        <w:lang w:val="ru-RU" w:eastAsia="en-US" w:bidi="ar-SA"/>
       </w:rPr>
     </w:rPrDefault>
     <w:pPrDefault>
@@ -1555,6 +1637,7 @@
   <w:style w:type="paragraph" w:default="1" w:styleId="a">
     <w:name w:val="Normal"/>
     <w:qFormat/>
+    <w:rsid w:val="000F5594"/>
   </w:style>
   <w:style w:type="character" w:default="1" w:styleId="a0">
     <w:name w:val="Default Paragraph Font"/>
@@ -1567,6 +1650,7 @@
     <w:uiPriority w:val="99"/>
     <w:semiHidden/>
     <w:unhideWhenUsed/>
+    <w:qFormat/>
     <w:tblPr>
       <w:tblInd w:w="0" w:type="dxa"/>
       <w:tblCellMar>

</xml_diff>

<commit_message>
correct template: subjects font size
</commit_message>
<xml_diff>
--- a/rctemplate.docx
+++ b/rctemplate.docx
@@ -317,15 +317,15 @@
             <w:pPr>
               <w:ind w:left="113" w:right="113"/>
               <w:rPr>
-                <w:sz w:val="28"/>
-                <w:szCs w:val="28"/>
-                <w:lang w:val="en-US"/>
-              </w:rPr>
-            </w:pPr>
-            <w:r>
-              <w:rPr>
-                <w:sz w:val="28"/>
-                <w:szCs w:val="28"/>
+                <w:sz w:val="24"/>
+                <w:szCs w:val="24"/>
+                <w:lang w:val="en-US"/>
+              </w:rPr>
+            </w:pPr>
+            <w:r>
+              <w:rPr>
+                <w:sz w:val="24"/>
+                <w:szCs w:val="24"/>
                 <w:lang w:val="en-US"/>
               </w:rPr>
               <w:t>%%</w:t>
@@ -333,8 +333,8 @@
             <w:proofErr w:type="spellStart"/>
             <w:r>
               <w:rPr>
-                <w:sz w:val="28"/>
-                <w:szCs w:val="28"/>
+                <w:sz w:val="24"/>
+                <w:szCs w:val="24"/>
                 <w:lang w:val="en-US"/>
               </w:rPr>
               <w:t>subjectName</w:t>
@@ -356,15 +356,15 @@
             <w:pPr>
               <w:ind w:left="113" w:right="113"/>
               <w:rPr>
-                <w:sz w:val="28"/>
-                <w:szCs w:val="28"/>
-                <w:lang w:val="en-US"/>
-              </w:rPr>
-            </w:pPr>
-            <w:r>
-              <w:rPr>
-                <w:sz w:val="28"/>
-                <w:szCs w:val="28"/>
+                <w:sz w:val="24"/>
+                <w:szCs w:val="24"/>
+                <w:lang w:val="en-US"/>
+              </w:rPr>
+            </w:pPr>
+            <w:r>
+              <w:rPr>
+                <w:sz w:val="24"/>
+                <w:szCs w:val="24"/>
                 <w:lang w:val="en-US"/>
               </w:rPr>
               <w:t>%%</w:t>
@@ -372,8 +372,8 @@
             <w:proofErr w:type="spellStart"/>
             <w:r>
               <w:rPr>
-                <w:sz w:val="28"/>
-                <w:szCs w:val="28"/>
+                <w:sz w:val="24"/>
+                <w:szCs w:val="24"/>
                 <w:lang w:val="en-US"/>
               </w:rPr>
               <w:t>subjectName</w:t>
@@ -395,15 +395,15 @@
             <w:pPr>
               <w:ind w:left="113" w:right="113"/>
               <w:rPr>
-                <w:sz w:val="28"/>
-                <w:szCs w:val="28"/>
-                <w:lang w:val="en-US"/>
-              </w:rPr>
-            </w:pPr>
-            <w:r>
-              <w:rPr>
-                <w:sz w:val="28"/>
-                <w:szCs w:val="28"/>
+                <w:sz w:val="24"/>
+                <w:szCs w:val="24"/>
+                <w:lang w:val="en-US"/>
+              </w:rPr>
+            </w:pPr>
+            <w:r>
+              <w:rPr>
+                <w:sz w:val="24"/>
+                <w:szCs w:val="24"/>
                 <w:lang w:val="en-US"/>
               </w:rPr>
               <w:t>%%</w:t>
@@ -411,8 +411,8 @@
             <w:proofErr w:type="spellStart"/>
             <w:r>
               <w:rPr>
-                <w:sz w:val="28"/>
-                <w:szCs w:val="28"/>
+                <w:sz w:val="24"/>
+                <w:szCs w:val="24"/>
                 <w:lang w:val="en-US"/>
               </w:rPr>
               <w:t>subjectName</w:t>
@@ -434,15 +434,15 @@
             <w:pPr>
               <w:ind w:left="113" w:right="113"/>
               <w:rPr>
-                <w:sz w:val="28"/>
-                <w:szCs w:val="28"/>
-                <w:lang w:val="en-US"/>
-              </w:rPr>
-            </w:pPr>
-            <w:r>
-              <w:rPr>
-                <w:sz w:val="28"/>
-                <w:szCs w:val="28"/>
+                <w:sz w:val="24"/>
+                <w:szCs w:val="24"/>
+                <w:lang w:val="en-US"/>
+              </w:rPr>
+            </w:pPr>
+            <w:r>
+              <w:rPr>
+                <w:sz w:val="24"/>
+                <w:szCs w:val="24"/>
                 <w:lang w:val="en-US"/>
               </w:rPr>
               <w:t>%%</w:t>
@@ -450,8 +450,8 @@
             <w:proofErr w:type="spellStart"/>
             <w:r>
               <w:rPr>
-                <w:sz w:val="28"/>
-                <w:szCs w:val="28"/>
+                <w:sz w:val="24"/>
+                <w:szCs w:val="24"/>
                 <w:lang w:val="en-US"/>
               </w:rPr>
               <w:t>subjectName</w:t>
@@ -473,15 +473,15 @@
             <w:pPr>
               <w:ind w:left="113" w:right="113"/>
               <w:rPr>
-                <w:sz w:val="28"/>
-                <w:szCs w:val="28"/>
-                <w:lang w:val="en-US"/>
-              </w:rPr>
-            </w:pPr>
-            <w:r>
-              <w:rPr>
-                <w:sz w:val="28"/>
-                <w:szCs w:val="28"/>
+                <w:sz w:val="24"/>
+                <w:szCs w:val="24"/>
+                <w:lang w:val="en-US"/>
+              </w:rPr>
+            </w:pPr>
+            <w:r>
+              <w:rPr>
+                <w:sz w:val="24"/>
+                <w:szCs w:val="24"/>
                 <w:lang w:val="en-US"/>
               </w:rPr>
               <w:t>%%</w:t>
@@ -489,8 +489,8 @@
             <w:proofErr w:type="spellStart"/>
             <w:r>
               <w:rPr>
-                <w:sz w:val="28"/>
-                <w:szCs w:val="28"/>
+                <w:sz w:val="24"/>
+                <w:szCs w:val="24"/>
                 <w:lang w:val="en-US"/>
               </w:rPr>
               <w:t>subjectName</w:t>
@@ -512,15 +512,15 @@
             <w:pPr>
               <w:ind w:left="113" w:right="113"/>
               <w:rPr>
-                <w:sz w:val="28"/>
-                <w:szCs w:val="28"/>
-                <w:lang w:val="en-US"/>
-              </w:rPr>
-            </w:pPr>
-            <w:r>
-              <w:rPr>
-                <w:sz w:val="28"/>
-                <w:szCs w:val="28"/>
+                <w:sz w:val="24"/>
+                <w:szCs w:val="24"/>
+                <w:lang w:val="en-US"/>
+              </w:rPr>
+            </w:pPr>
+            <w:r>
+              <w:rPr>
+                <w:sz w:val="24"/>
+                <w:szCs w:val="24"/>
                 <w:lang w:val="en-US"/>
               </w:rPr>
               <w:t>%%</w:t>
@@ -528,8 +528,8 @@
             <w:proofErr w:type="spellStart"/>
             <w:r>
               <w:rPr>
-                <w:sz w:val="28"/>
-                <w:szCs w:val="28"/>
+                <w:sz w:val="24"/>
+                <w:szCs w:val="24"/>
                 <w:lang w:val="en-US"/>
               </w:rPr>
               <w:t>subjectName</w:t>
@@ -551,15 +551,15 @@
             <w:pPr>
               <w:ind w:left="113" w:right="113"/>
               <w:rPr>
-                <w:sz w:val="28"/>
-                <w:szCs w:val="28"/>
-                <w:lang w:val="en-US"/>
-              </w:rPr>
-            </w:pPr>
-            <w:r>
-              <w:rPr>
-                <w:sz w:val="28"/>
-                <w:szCs w:val="28"/>
+                <w:sz w:val="24"/>
+                <w:szCs w:val="24"/>
+                <w:lang w:val="en-US"/>
+              </w:rPr>
+            </w:pPr>
+            <w:r>
+              <w:rPr>
+                <w:sz w:val="24"/>
+                <w:szCs w:val="24"/>
                 <w:lang w:val="en-US"/>
               </w:rPr>
               <w:t>%%</w:t>
@@ -567,8 +567,8 @@
             <w:proofErr w:type="spellStart"/>
             <w:r>
               <w:rPr>
-                <w:sz w:val="28"/>
-                <w:szCs w:val="28"/>
+                <w:sz w:val="24"/>
+                <w:szCs w:val="24"/>
                 <w:lang w:val="en-US"/>
               </w:rPr>
               <w:t>subjectName</w:t>
@@ -590,15 +590,15 @@
             <w:pPr>
               <w:ind w:left="113" w:right="113"/>
               <w:rPr>
-                <w:sz w:val="28"/>
-                <w:szCs w:val="28"/>
-                <w:lang w:val="en-US"/>
-              </w:rPr>
-            </w:pPr>
-            <w:r>
-              <w:rPr>
-                <w:sz w:val="28"/>
-                <w:szCs w:val="28"/>
+                <w:sz w:val="24"/>
+                <w:szCs w:val="24"/>
+                <w:lang w:val="en-US"/>
+              </w:rPr>
+            </w:pPr>
+            <w:r>
+              <w:rPr>
+                <w:sz w:val="24"/>
+                <w:szCs w:val="24"/>
                 <w:lang w:val="en-US"/>
               </w:rPr>
               <w:t>%%</w:t>
@@ -606,8 +606,8 @@
             <w:proofErr w:type="spellStart"/>
             <w:r>
               <w:rPr>
-                <w:sz w:val="28"/>
-                <w:szCs w:val="28"/>
+                <w:sz w:val="24"/>
+                <w:szCs w:val="24"/>
                 <w:lang w:val="en-US"/>
               </w:rPr>
               <w:t>subjectName</w:t>
@@ -629,15 +629,15 @@
             <w:pPr>
               <w:ind w:left="113" w:right="113"/>
               <w:rPr>
-                <w:sz w:val="28"/>
-                <w:szCs w:val="28"/>
-                <w:lang w:val="en-US"/>
-              </w:rPr>
-            </w:pPr>
-            <w:r>
-              <w:rPr>
-                <w:sz w:val="28"/>
-                <w:szCs w:val="28"/>
+                <w:sz w:val="24"/>
+                <w:szCs w:val="24"/>
+                <w:lang w:val="en-US"/>
+              </w:rPr>
+            </w:pPr>
+            <w:r>
+              <w:rPr>
+                <w:sz w:val="24"/>
+                <w:szCs w:val="24"/>
                 <w:lang w:val="en-US"/>
               </w:rPr>
               <w:t>%%</w:t>
@@ -645,8 +645,8 @@
             <w:proofErr w:type="spellStart"/>
             <w:r>
               <w:rPr>
-                <w:sz w:val="28"/>
-                <w:szCs w:val="28"/>
+                <w:sz w:val="24"/>
+                <w:szCs w:val="24"/>
                 <w:lang w:val="en-US"/>
               </w:rPr>
               <w:t>subjectName</w:t>
@@ -668,15 +668,15 @@
             <w:pPr>
               <w:ind w:left="113" w:right="113"/>
               <w:rPr>
-                <w:sz w:val="28"/>
-                <w:szCs w:val="28"/>
-                <w:lang w:val="en-US"/>
-              </w:rPr>
-            </w:pPr>
-            <w:r>
-              <w:rPr>
-                <w:sz w:val="28"/>
-                <w:szCs w:val="28"/>
+                <w:sz w:val="24"/>
+                <w:szCs w:val="24"/>
+                <w:lang w:val="en-US"/>
+              </w:rPr>
+            </w:pPr>
+            <w:r>
+              <w:rPr>
+                <w:sz w:val="24"/>
+                <w:szCs w:val="24"/>
                 <w:lang w:val="en-US"/>
               </w:rPr>
               <w:t>%%</w:t>
@@ -684,8 +684,8 @@
             <w:proofErr w:type="spellStart"/>
             <w:r>
               <w:rPr>
-                <w:sz w:val="28"/>
-                <w:szCs w:val="28"/>
+                <w:sz w:val="24"/>
+                <w:szCs w:val="24"/>
                 <w:lang w:val="en-US"/>
               </w:rPr>
               <w:t>subjectName</w:t>

</xml_diff>